<commit_message>
Improves report generation exercise
</commit_message>
<xml_diff>
--- a/rapport_analyse_trafic.docx
+++ b/rapport_analyse_trafic.docx
@@ -7,7 +7,7 @@
         <w:pStyle w:val="Title"/>
       </w:pPr>
       <w:r>
-        <w:t>Rapport d'analyse de trafic réseau</w:t>
+        <w:t>Network Traffic Analysis Report</w:t>
       </w:r>
     </w:p>
     <w:p>
@@ -15,32 +15,32 @@
         <w:pStyle w:val="Heading1"/>
       </w:pPr>
       <w:r>
-        <w:t>Top 5 adresses IP les plus actives</w:t>
+        <w:t>Top 5 Most Active IP Addresses</w:t>
       </w:r>
     </w:p>
     <w:p>
       <w:r>
-        <w:t>1. 10.0.64.129 - Paquets entrants: 5284, Paquets sortants: 491</w:t>
+        <w:t>1. 10.0.64.129 - Incoming packets: 5284, Outgoing packets: 491</w:t>
       </w:r>
     </w:p>
     <w:p>
       <w:r>
-        <w:t>2. 95.173.168.10 - Paquets entrants: 2, Paquets sortants: 117</w:t>
+        <w:t>2. 95.173.168.10 - Incoming packets: 2, Outgoing packets: 117</w:t>
       </w:r>
     </w:p>
     <w:p>
       <w:r>
-        <w:t>3. 62.189.238.32 - Paquets entrants: 22, Paquets sortants: 23</w:t>
+        <w:t>3. 62.189.238.32 - Incoming packets: 22, Outgoing packets: 23</w:t>
       </w:r>
     </w:p>
     <w:p>
       <w:r>
-        <w:t>4. 10.0.63.221 - Paquets entrants: 20, Paquets sortants: 13</w:t>
+        <w:t>4. 10.0.63.221 - Incoming packets: 20, Outgoing packets: 13</w:t>
       </w:r>
     </w:p>
     <w:p>
       <w:r>
-        <w:t>5. 212.29.40.7 - Paquets entrants: 25, Paquets sortants: 0</w:t>
+        <w:t>5. 212.29.40.7 - Incoming packets: 25, Outgoing packets: 0</w:t>
       </w:r>
     </w:p>
     <w:p>

</xml_diff>